<commit_message>
NOP Update: Word Like to Change Its File
</commit_message>
<xml_diff>
--- a/final-documents/joram-engagement-model.docx
+++ b/final-documents/joram-engagement-model.docx
@@ -1,6 +1,6 @@
 
 <file path=word/document.xml><?xml version="1.0" encoding="utf-8"?>
-<w:document xmlns:wpc="http://schemas.microsoft.com/office/word/2010/wordprocessingCanvas" xmlns:mc="http://schemas.openxmlformats.org/markup-compatibility/2006" xmlns:o="urn:schemas-microsoft-com:office:office" xmlns:r="http://schemas.openxmlformats.org/officeDocument/2006/relationships" xmlns:m="http://schemas.openxmlformats.org/officeDocument/2006/math" xmlns:v="urn:schemas-microsoft-com:vml" xmlns:wp14="http://schemas.microsoft.com/office/word/2010/wordprocessingDrawing" xmlns:wp="http://schemas.openxmlformats.org/drawingml/2006/wordprocessingDrawing" xmlns:w10="urn:schemas-microsoft-com:office:word" xmlns:w="http://schemas.openxmlformats.org/wordprocessingml/2006/main" xmlns:w14="http://schemas.microsoft.com/office/word/2010/wordml" xmlns:w15="http://schemas.microsoft.com/office/word/2012/wordml" xmlns:wpg="http://schemas.microsoft.com/office/word/2010/wordprocessingGroup" xmlns:wpi="http://schemas.microsoft.com/office/word/2010/wordprocessingInk" xmlns:wne="http://schemas.microsoft.com/office/word/2006/wordml" xmlns:wps="http://schemas.microsoft.com/office/word/2010/wordprocessingShape" mc:Ignorable="w14 w15 wp14">
+<w:document xmlns:wpc="http://schemas.microsoft.com/office/word/2010/wordprocessingCanvas" xmlns:mo="http://schemas.microsoft.com/office/mac/office/2008/main" xmlns:mc="http://schemas.openxmlformats.org/markup-compatibility/2006" xmlns:mv="urn:schemas-microsoft-com:mac:vml" xmlns:o="urn:schemas-microsoft-com:office:office" xmlns:r="http://schemas.openxmlformats.org/officeDocument/2006/relationships" xmlns:m="http://schemas.openxmlformats.org/officeDocument/2006/math" xmlns:v="urn:schemas-microsoft-com:vml" xmlns:wp14="http://schemas.microsoft.com/office/word/2010/wordprocessingDrawing" xmlns:wp="http://schemas.openxmlformats.org/drawingml/2006/wordprocessingDrawing" xmlns:w10="urn:schemas-microsoft-com:office:word" xmlns:w="http://schemas.openxmlformats.org/wordprocessingml/2006/main" xmlns:w14="http://schemas.microsoft.com/office/word/2010/wordml" xmlns:w15="http://schemas.microsoft.com/office/word/2012/wordml" xmlns:wpg="http://schemas.microsoft.com/office/word/2010/wordprocessingGroup" xmlns:wpi="http://schemas.microsoft.com/office/word/2010/wordprocessingInk" xmlns:wne="http://schemas.microsoft.com/office/word/2006/wordml" xmlns:wps="http://schemas.microsoft.com/office/word/2010/wordprocessingShape" mc:Ignorable="w14 w15 wp14">
   <w:body>
     <w:p>
       <w:pPr>
@@ -11,7 +11,9 @@
         </w:rPr>
       </w:pPr>
       <w:bookmarkStart w:id="0" w:name="_pjqhh4yqebrn" w:colFirst="0" w:colLast="0"/>
+      <w:bookmarkStart w:id="1" w:name="_GoBack"/>
       <w:bookmarkEnd w:id="0"/>
+      <w:bookmarkEnd w:id="1"/>
       <w:r>
         <w:t>Joram 1.0.0</w:t>
       </w:r>
@@ -106,6 +108,7 @@
         <w:pStyle w:val="Heading2"/>
       </w:pPr>
       <w:r>
+        <w:lastRenderedPageBreak/>
         <w:t>Introduction</w:t>
       </w:r>
     </w:p>
@@ -120,7 +123,7 @@
           <w:noProof/>
         </w:rPr>
         <w:drawing>
-          <wp:anchor distT="411480" distB="0" distL="118745" distR="118745" simplePos="0" relativeHeight="251659264" behindDoc="0" locked="0" layoutInCell="1" allowOverlap="1" wp14:anchorId="21C92C7E" wp14:editId="3DBCA209">
+          <wp:anchor distT="411480" distB="0" distL="118745" distR="118745" simplePos="0" relativeHeight="251659264" behindDoc="0" locked="0" layoutInCell="1" allowOverlap="1" wp14:anchorId="6D944686" wp14:editId="6C6266A2">
             <wp:simplePos x="0" y="0"/>
             <wp:positionH relativeFrom="column">
               <wp:posOffset>0</wp:posOffset>
@@ -170,7 +173,15 @@
         </w:drawing>
       </w:r>
       <w:r>
-        <w:t>Joram is a 25 year-old, single male from Syria. He flees his home country, leaving behind his family, because he fears persecution. He finds his way to a refugee boat that makes its way to a beach in Greece. Joram brings only the clothes on his back: no identity papers, no technology. Joram speaks Arabic, and English</w:t>
+        <w:t xml:space="preserve">Joram is a </w:t>
+      </w:r>
+      <w:proofErr w:type="gramStart"/>
+      <w:r>
+        <w:t>25 year-old</w:t>
+      </w:r>
+      <w:proofErr w:type="gramEnd"/>
+      <w:r>
+        <w:t>, single male from Syria. He flees his home country, leaving behind his family, because he fears persecution. He finds his way to a refugee boat that makes its way to a beach in Greece. Joram brings only the clothes on his back: no identity papers, no technology. Joram speaks Arabic, and English</w:t>
       </w:r>
       <w:r>
         <w:rPr>
@@ -184,10 +195,8 @@
     </w:p>
     <w:p>
       <w:r>
-        <w:t xml:space="preserve">Joram has corresponded with an aunt in France, who has promised to provide housing and help Joram find a job. </w:t>
-      </w:r>
-      <w:r>
-        <w:t xml:space="preserve">Joram has some education, is a skilled welder, and is held in high regard by his community back home. He is responsible and has cared for his mother and siblings, but suffers from type 2 diabetes. </w:t>
+        <w:lastRenderedPageBreak/>
+        <w:t xml:space="preserve">Joram has corresponded with an aunt in France, who has promised to provide housing and help Joram find a job. Joram has some education, is a skilled welder, and is held in high regard by his community back home. He is responsible and has cared for his mother and siblings, but suffers from type 2 diabetes. </w:t>
       </w:r>
     </w:p>
     <w:p>
@@ -441,7 +450,15 @@
         <w:t xml:space="preserve"> — </w:t>
       </w:r>
       <w:r>
-        <w:t>Technical administrator,Camp Beta</w:t>
+        <w:t xml:space="preserve">Technical </w:t>
+      </w:r>
+      <w:proofErr w:type="gramStart"/>
+      <w:r>
+        <w:t>administrator,Camp</w:t>
+      </w:r>
+      <w:proofErr w:type="gramEnd"/>
+      <w:r>
+        <w:t xml:space="preserve"> Beta</w:t>
       </w:r>
     </w:p>
     <w:p>
@@ -559,6 +576,7 @@
         <w:pStyle w:val="Heading3"/>
       </w:pPr>
       <w:r>
+        <w:lastRenderedPageBreak/>
         <w:t>Assumptions</w:t>
       </w:r>
     </w:p>
@@ -582,7 +600,15 @@
         <w:contextualSpacing/>
       </w:pPr>
       <w:r>
-        <w:t xml:space="preserve">A QR code, a pin, and a simple biometric cryptographically secure records in the data store. </w:t>
+        <w:t xml:space="preserve">A QR code, a pin, and </w:t>
+      </w:r>
+      <w:proofErr w:type="gramStart"/>
+      <w:r>
+        <w:t>a simple biometric cryptographically secure records</w:t>
+      </w:r>
+      <w:proofErr w:type="gramEnd"/>
+      <w:r>
+        <w:t xml:space="preserve"> in the data store. </w:t>
       </w:r>
     </w:p>
     <w:p>
@@ -660,20 +686,23 @@
     </w:p>
     <w:p>
       <w:r>
-        <w:t>Spiros is a member of the Greek Border Guard. Spiros starts his shift by authenticating himself on his device, with the Border Guard. Attending his daily briefing, he receives his mission, which is to patrol the beach. The mission briefing includes a reference to the UN resolution under which they are operating. He enters a record in the data store when he begins the mission. He is on patrol when his unit responds to a report of about 20 people milling around a local beach, which also gets entered into the data store.</w:t>
-      </w:r>
-    </w:p>
-    <w:p>
-      <w:pPr>
-        <w:rPr>
-          <w:i/>
-        </w:rPr>
-      </w:pPr>
-      <w:r>
-        <w:rPr>
-          <w:i/>
-        </w:rPr>
+        <w:t xml:space="preserve">Spiros is a member of the Greek Border Guard. Spiros starts his shift by authenticating himself on his device, with the Border Guard. Attending his daily briefing, he receives his mission, which is to patrol the beach. The mission briefing includes a reference to the UN resolution under which they are operating. He enters a record in the data store when </w:t>
+      </w:r>
+      <w:r>
         <w:lastRenderedPageBreak/>
+        <w:t>he begins the mission. He is on patrol when his unit responds to a report of about 20 people milling around a local beach, which also gets entered into the data store.</w:t>
+      </w:r>
+    </w:p>
+    <w:p>
+      <w:pPr>
+        <w:rPr>
+          <w:i/>
+        </w:rPr>
+      </w:pPr>
+      <w:r>
+        <w:rPr>
+          <w:i/>
+        </w:rPr>
         <w:t>Data Records: Spiros, with Border Guard authority: starting mission with agent, location, timestamp, root authority. Investigating report of unknown individuals with agent, location, timestamp.</w:t>
       </w:r>
     </w:p>
@@ -747,6 +776,7 @@
     </w:p>
     <w:p>
       <w:r>
+        <w:lastRenderedPageBreak/>
         <w:t>Alexandra calls their supervisor for backup and a truck, explaining the refugee boat situation.</w:t>
       </w:r>
     </w:p>
@@ -852,6 +882,7 @@
         <w:pStyle w:val="Heading2"/>
       </w:pPr>
       <w:r>
+        <w:lastRenderedPageBreak/>
         <w:t>Stage 6 — Disclosure</w:t>
       </w:r>
     </w:p>
@@ -862,26 +893,126 @@
     </w:p>
     <w:p>
       <w:r>
+        <w:t xml:space="preserve">Afterward, Joram </w:t>
+      </w:r>
+      <w:proofErr w:type="gramStart"/>
+      <w:r>
+        <w:t>is  given</w:t>
+      </w:r>
+      <w:proofErr w:type="gramEnd"/>
+      <w:r>
+        <w:t xml:space="preserve"> a Camp bracelet with his name and ID #, which will allow him to access records about him in the distributed data store and get access to goods and services in Camp Alpha. </w:t>
+      </w:r>
+    </w:p>
+    <w:p>
+      <w:r>
+        <w:t>Nurse Bohlale takes Joram’s vital signs (temperature, weight, pulse, blood pressure) and medical history. Joram tells her about his diabetes and Bohlale sets an appointment for him to see Dr. Andropolis.</w:t>
+      </w:r>
+    </w:p>
+    <w:p>
+      <w:pPr>
+        <w:rPr>
+          <w:i/>
+        </w:rPr>
+      </w:pPr>
+      <w:r>
+        <w:rPr>
+          <w:i/>
+        </w:rPr>
+        <w:t>Data Records: Camp Record. Contains: Qasim’s name and basic information; health information; skill information. A real world quasi-permanent token (bracelet).</w:t>
+      </w:r>
+    </w:p>
+    <w:p>
+      <w:pPr>
+        <w:pStyle w:val="Heading2"/>
+      </w:pPr>
+      <w:r>
+        <w:t>Stage 7 — Serv</w:t>
+      </w:r>
+      <w:r>
+        <w:t>i</w:t>
+      </w:r>
+      <w:r>
+        <w:t>ces</w:t>
+      </w:r>
+    </w:p>
+    <w:p>
+      <w:r>
+        <w:t xml:space="preserve">Joram receives a thorough medical examination from Dr. Andropolis, who confirms the </w:t>
+      </w:r>
+      <w:proofErr w:type="gramStart"/>
+      <w:r>
+        <w:t>diabetes  diagnosis</w:t>
+      </w:r>
+      <w:proofErr w:type="gramEnd"/>
+      <w:r>
+        <w:t>. The doctor prescribes a daily allowance for insulin and stores it in the data store, using the embedded ID in Joram’s bracelet.</w:t>
+      </w:r>
+    </w:p>
+    <w:p>
+      <w:r>
+        <w:t>Joram regularly visits the camp clinic and uses his bracelet to ask for a blood sugar check with Nurse Bohlale, who also gives him any necessary injections. Joram’s data store verifies his prescription and Bohlale records an entry of test results and any injections.</w:t>
+      </w:r>
+    </w:p>
+    <w:p>
+      <w:pPr>
+        <w:rPr>
+          <w:i/>
+        </w:rPr>
+      </w:pPr>
+      <w:r>
+        <w:rPr>
+          <w:i/>
+        </w:rPr>
+        <w:t>Data Records: Diagnosis, insulin prescription, request for sugar check, test results, and disbursement.</w:t>
+      </w:r>
+    </w:p>
+    <w:p>
+      <w:pPr>
+        <w:pStyle w:val="Heading2"/>
+      </w:pPr>
+      <w:r>
+        <w:t>Stage 8 — Enhancements</w:t>
+      </w:r>
+    </w:p>
+    <w:p>
+      <w:r>
+        <w:t>In Joram’s weekly check-in with his UNHCR transition coordinator, Dion reviews his profile with an eye to preparing Joram’s asylum application. Joram selectively shares the data she requests. She sees that he has an aunt in France and confirms that France is Joram’s first choice for immigration. She sets an appointment for Joram to meet with the French asylum specialist to begin the application process.</w:t>
+      </w:r>
+    </w:p>
+    <w:p>
+      <w:pPr>
+        <w:rPr>
+          <w:i/>
+        </w:rPr>
+      </w:pPr>
+      <w:r>
+        <w:t xml:space="preserve">Seeing Joram’s skills inventory, Dion asks him if he would be interested in getting certified as a welder. Certification could be useful for his refugee </w:t>
+      </w:r>
+      <w:r>
         <w:lastRenderedPageBreak/>
-        <w:t xml:space="preserve">Afterward, Joram is  given a Camp bracelet with his name and ID #, which will allow him to access records about him in the distributed data store and get access to goods and services in Camp Alpha. </w:t>
-      </w:r>
-    </w:p>
-    <w:p>
-      <w:r>
-        <w:t>Nurse Bohlale takes Joram’s vital signs (temperature, weight, pulse, blood pressure) and medical history. Joram tells her about his diabetes and Bohlale sets an appointment for him to see Dr. Andropolis.</w:t>
-      </w:r>
-    </w:p>
-    <w:p>
-      <w:pPr>
-        <w:rPr>
-          <w:i/>
-        </w:rPr>
-      </w:pPr>
-      <w:r>
-        <w:rPr>
-          <w:i/>
-        </w:rPr>
-        <w:t>Data Records: Camp Record. Contains: Qasim’s name and basic information; health information; skill information. A real world quasi-permanent token (bracelet).</w:t>
+        <w:t>application and subsequent employment. Joram thinks that’s a great idea. Dion arranges for a certifi</w:t>
+      </w:r>
+      <w:r>
+        <w:t>cation test the following week.</w:t>
+      </w:r>
+    </w:p>
+    <w:p>
+      <w:r>
+        <w:t>Dion performs a local search of the family reunification list to see if any other refugees have posted requests to find relatives matching Joram’s profile. The search turns up Qasim’s wife, Fatima, who has posted looking for Qasim, 25, from Damascus. Joram recognizes the photo of his friend’s wife and confirms the relationship. He believes they will both be better off together in the camps. Dion explains the relationship qualifies him for relocation to be with Fatima. Joram accepts. Dion confirms the relationship in the data store and arranges the relocation.</w:t>
+      </w:r>
+    </w:p>
+    <w:p>
+      <w:pPr>
+        <w:rPr>
+          <w:i/>
+        </w:rPr>
+      </w:pPr>
+      <w:r>
+        <w:rPr>
+          <w:i/>
+        </w:rPr>
+        <w:t>Data Records: Welding certification, relocation.</w:t>
       </w:r>
     </w:p>
     <w:p>
@@ -889,36 +1020,25 @@
         <w:pStyle w:val="Heading2"/>
       </w:pPr>
       <w:r>
-        <w:t>Stage 7 — Serv</w:t>
-      </w:r>
-      <w:r>
-        <w:t>i</w:t>
-      </w:r>
-      <w:r>
-        <w:t>ces</w:t>
-      </w:r>
-    </w:p>
-    <w:p>
-      <w:r>
-        <w:t>Joram receives a thorough medical examination from Dr. Andropolis, who confirms the diabetes  diagnosis. The doctor prescribes a daily allowance for insulin and stores it in the data store, using the embedded ID in Joram’s bracelet.</w:t>
-      </w:r>
-    </w:p>
-    <w:p>
-      <w:r>
-        <w:t>Joram regularly visits the camp clinic and uses his bracelet to ask for a blood sugar check with Nurse Bohlale, who also gives him any necessary injections. Joram’s data store verifies his prescription and Bohlale records an entry of test results and any injections.</w:t>
-      </w:r>
-    </w:p>
-    <w:p>
-      <w:pPr>
-        <w:rPr>
-          <w:i/>
-        </w:rPr>
-      </w:pPr>
-      <w:r>
-        <w:rPr>
-          <w:i/>
-        </w:rPr>
-        <w:t>Data Records: Diagnosis, insulin prescription, request for sugar check, test results, and disbursement.</w:t>
+        <w:t>Stage 9 — Updates</w:t>
+      </w:r>
+    </w:p>
+    <w:p>
+      <w:r>
+        <w:t xml:space="preserve">Upon arriving at Camp Beta, Joram goes to the clinic where Nurse Mike asks for authorization to look up Joram’s prescriptions. Unfortunately, nothing comes up. Perplexed, Joram mentions he just arrived from Camp Alpha. Mike expands the scope of the query and finds several records matching Joram and Camp Alpha. Joram selects the insulin prescription and shares it with Mike. Mike associates the prescription with Camp Beta, thereby authorizing treatment and distribution from local resources. </w:t>
+      </w:r>
+    </w:p>
+    <w:p>
+      <w:pPr>
+        <w:rPr>
+          <w:i/>
+        </w:rPr>
+      </w:pPr>
+      <w:r>
+        <w:rPr>
+          <w:i/>
+        </w:rPr>
+        <w:t xml:space="preserve">Data Records: Prescription, camp assignment. </w:t>
       </w:r>
     </w:p>
     <w:p>
@@ -926,72 +1046,80 @@
         <w:pStyle w:val="Heading2"/>
       </w:pPr>
       <w:r>
-        <w:t>Stage 8 — Enhancements</w:t>
-      </w:r>
-    </w:p>
-    <w:p>
-      <w:r>
-        <w:t>In Joram’s weekly check-in with his UNHCR transition coordinator, Dion reviews his profile with an eye to preparing Joram’s asylum application. Joram selectively shares the data she requests. She sees that he has an aunt in France and confirms that France is Joram’s first choice for immigration. She sets an appointment for Joram to meet with the French asylum specialist to begin the application process.</w:t>
-      </w:r>
-    </w:p>
-    <w:p>
-      <w:pPr>
-        <w:rPr>
-          <w:i/>
-        </w:rPr>
-      </w:pPr>
-      <w:r>
-        <w:t>Seeing Joram’s skills inventory, Dion asks him if he would be interested in getting certified as a welder. Certification could be useful for his refugee application and subsequent employment. Joram thinks that’s a great idea. Dion arranges for a certifi</w:t>
-      </w:r>
-      <w:r>
-        <w:t>cation test the following week.</w:t>
-      </w:r>
-    </w:p>
-    <w:p>
-      <w:r>
-        <w:t xml:space="preserve">Dion performs a local search of the family reunification list to see if any other refugees have posted requests to find relatives matching Joram’s profile. The search turns up Qasim’s wife, Fatima, who has posted looking for Qasim, 25, from Damascus. Joram recognizes the photo of his friend’s wife and confirms the relationship. He believes they will both be better off together in the camps. </w:t>
-      </w:r>
-      <w:r>
-        <w:t>Dion explains the relationship qualifies him for relocation to be with Fatima. Joram accepts. Dion confirms the relationship in the data store and arranges the relocation.</w:t>
-      </w:r>
-    </w:p>
-    <w:p>
-      <w:pPr>
-        <w:rPr>
-          <w:i/>
-        </w:rPr>
-      </w:pPr>
-      <w:r>
-        <w:rPr>
-          <w:i/>
-        </w:rPr>
-        <w:t>Data Records: Welding certification, relocation.</w:t>
+        <w:t>Stage 10 — Issues</w:t>
+      </w:r>
+    </w:p>
+    <w:p>
+      <w:r>
+        <w:t>Two days after reuniting with Fatima in Camp Beta, both are arrested and taken for interrogation. Security intelligence has named Qasim of Damascus, husband to Fatima, as a TERRORIST. Under interrogation, Joram and Fatima hold to their story, fearing reprisal for lying about Joram’s identity and claiming that Joram/Qasim has been in the camp for weeks.</w:t>
+      </w:r>
+    </w:p>
+    <w:p>
+      <w:r>
+        <w:t>Meanwhile, the real Qasim attempts to get into Camp Beta as a refugee, in search of Fatima. During intake, his background check with the Greek bad actor system comes back with a hostile designation. Security immediately arrests Qasim and takes him to interrogation.</w:t>
+      </w:r>
+    </w:p>
+    <w:p>
+      <w:r>
+        <w:t xml:space="preserve">Confronted with the real Qasim, Joram admits he lied about his name and relationship to Fatima. The interrogator, Markos, checks the two Qasims’ stories against information in the data store. He knows that </w:t>
+      </w:r>
+      <w:r>
+        <w:lastRenderedPageBreak/>
+        <w:t>the real Qasim is wanted for allegedly leading a deadly attack in Athens just days before. However, Joram</w:t>
+      </w:r>
+      <w:r>
+        <w:t xml:space="preserve"> — </w:t>
+      </w:r>
+      <w:r>
+        <w:t>despite being on the record as Qasim</w:t>
+      </w:r>
+      <w:r>
+        <w:t xml:space="preserve"> — </w:t>
+      </w:r>
+      <w:r>
+        <w:t>is able to share a consistently documented non-repudiable data trail of his arrival in camp Alpha and subsequent daily interactions in both Camps, including his three-times-a-day blood sugar tests. The record makes it clear that Joram could not possibly be Qasim.</w:t>
+      </w:r>
+    </w:p>
+    <w:p>
+      <w:pPr>
+        <w:rPr>
+          <w:i/>
+        </w:rPr>
+      </w:pPr>
+      <w:r>
+        <w:rPr>
+          <w:i/>
+        </w:rPr>
+        <w:t>Data Records: Camp Records reviewed. Joram’s named updated to “Joram”.</w:t>
       </w:r>
     </w:p>
     <w:p>
       <w:pPr>
         <w:pStyle w:val="Heading2"/>
-      </w:pPr>
-      <w:r>
-        <w:t>Stage 9 — Updates</w:t>
-      </w:r>
-    </w:p>
-    <w:p>
-      <w:r>
-        <w:t xml:space="preserve">Upon arriving at Camp Beta, Joram goes to the clinic where Nurse Mike asks for authorization to look up Joram’s prescriptions. Unfortunately, nothing comes up. Perplexed, Joram mentions he just arrived from Camp Alpha. Mike expands the scope of the query and finds several records matching Joram and Camp Alpha. Joram selects the insulin prescription and shares it with Mike. Mike associates the prescription with Camp Beta, thereby authorizing treatment and distribution from local resources. </w:t>
-      </w:r>
-    </w:p>
-    <w:p>
-      <w:pPr>
-        <w:rPr>
-          <w:i/>
-        </w:rPr>
-      </w:pPr>
-      <w:r>
-        <w:rPr>
-          <w:i/>
-        </w:rPr>
-        <w:t xml:space="preserve">Data Records: Prescription, camp assignment. </w:t>
+        <w:rPr>
+          <w:i/>
+        </w:rPr>
+      </w:pPr>
+      <w:r>
+        <w:t>Stage 11 — Maintenance</w:t>
+      </w:r>
+    </w:p>
+    <w:p>
+      <w:r>
+        <w:t>Sometime during Joram’s tenure at the camps, the pharmacist, Dr. Zeneca, sees an alert in the pharmacist software app that a new version of the app is available, with additional support for a new prescription data model in the data store. He reviews the new features and notes that his current version is forward compatible with the new prescriptions, although some features will be unavailable. He decides to wait until the end of the day to try the new software out. When he does so, he notices a layout bug that is obscuring patient information. He captures a screenshot and reports the bug, then rolls back to the previous version.</w:t>
+      </w:r>
+    </w:p>
+    <w:p>
+      <w:pPr>
+        <w:rPr>
+          <w:i/>
+        </w:rPr>
+      </w:pPr>
+      <w:r>
+        <w:rPr>
+          <w:i/>
+        </w:rPr>
+        <w:t>Data Records: Support for new “prescription 2.0” format</w:t>
       </w:r>
     </w:p>
     <w:p>
@@ -999,80 +1127,60 @@
         <w:pStyle w:val="Heading2"/>
       </w:pPr>
       <w:r>
-        <w:t>Stage 10 — Issues</w:t>
-      </w:r>
-    </w:p>
-    <w:p>
-      <w:r>
-        <w:t>Two days after reuniting with Fatima in Camp Beta, both are arrested and taken for interrogation. Security intelligence has named Qasim of Damascus, husband to Fatima, as a TERRORIST. Under interrogation, Joram and Fatima hold to their story, fearing reprisal for lying about Joram’s identity and claiming that Joram/Qasim has been in the camp for weeks.</w:t>
-      </w:r>
-    </w:p>
-    <w:p>
-      <w:r>
-        <w:t>Meanwhile, the real Qasim attempts to get into Camp Beta as a refugee, in search of Fatima. During intake, his background check with the Greek bad actor system comes back with a hostile designation. Security immediately arrests Qasim and takes him to interrogation.</w:t>
-      </w:r>
-    </w:p>
-    <w:p>
-      <w:r>
-        <w:t>Confronted with the real Qasim, Joram admits he lied about his name and relationship to Fatima. The interrogator, Markos, checks the two Qasims’ stories against information in the data store. He knows that the real Qasim is wanted for allegedly leading a deadly attack in Athens just days before. However, Joram</w:t>
-      </w:r>
-      <w:r>
-        <w:t xml:space="preserve"> — </w:t>
-      </w:r>
-      <w:r>
-        <w:t>despite being on the record as Qasim</w:t>
-      </w:r>
-      <w:r>
-        <w:t xml:space="preserve"> — </w:t>
-      </w:r>
-      <w:r>
-        <w:t>is able to share a consistently documented non-repudiable data trail of his arrival in camp Alpha and subsequent daily interactions in both Camps, including his three-times-a-day blood sugar tests. The record makes it clear that Joram could not possibly be Qasim.</w:t>
-      </w:r>
-    </w:p>
-    <w:p>
-      <w:pPr>
-        <w:rPr>
-          <w:i/>
-        </w:rPr>
-      </w:pPr>
-      <w:r>
-        <w:rPr>
-          <w:i/>
-        </w:rPr>
-        <w:t>Data Records: Camp Records reviewed. Joram’s named updated to “Joram”.</w:t>
+        <w:t xml:space="preserve">Stage 12 — Migration </w:t>
+      </w:r>
+    </w:p>
+    <w:p>
+      <w:r>
+        <w:t xml:space="preserve">In anticipation of local regulations, records created in Greece that might contain personally identifiable information are physically stored in Greece. </w:t>
+      </w:r>
+    </w:p>
+    <w:p>
+      <w:r>
+        <w:t>As part of his asylum application, Joram works with Jean-Pierre, the French immigration agent, to export a subset of his camp records to a resettlement agency in France. This includes his aunt’s address and contact information. The information selected by Joram is transferred to a data store in France, retaining its non-repudiable characteristics and its chain of custody.</w:t>
+      </w:r>
+    </w:p>
+    <w:p>
+      <w:pPr>
+        <w:rPr>
+          <w:i/>
+        </w:rPr>
+      </w:pPr>
+      <w:r>
+        <w:rPr>
+          <w:i/>
+        </w:rPr>
+        <w:t xml:space="preserve">Data Records: Aunt’s contact information, welding certificate, entry date, misc. </w:t>
       </w:r>
     </w:p>
     <w:p>
       <w:pPr>
         <w:pStyle w:val="Heading2"/>
-        <w:rPr>
-          <w:i/>
-        </w:rPr>
-      </w:pPr>
-      <w:r>
-        <w:t>Stage 11 — Maintenance</w:t>
-      </w:r>
-    </w:p>
-    <w:p>
-      <w:r>
-        <w:t xml:space="preserve">Sometime during Joram’s tenure at the camps, the pharmacist, Dr. Zeneca, sees an alert in the pharmacist software app that a new version of the app is available, </w:t>
+      </w:pPr>
+      <w:r>
+        <w:t>Stage 13 — Recovery</w:t>
+      </w:r>
+    </w:p>
+    <w:p>
+      <w:r>
+        <w:t xml:space="preserve">One day, after several hours welding, Joram realizes his wristband isn’t on his wrist. He searches both his sleeping area and his workplace, to no avail. When he visits Mike for his blood sugar check, Mike recognizes him and uses his authority as a nurse to provide emergency care. He then directs Joram to </w:t>
       </w:r>
       <w:r>
         <w:lastRenderedPageBreak/>
-        <w:t>with additional support for a new prescription data model in the data store. He reviews the new features and notes that his current version is forward compatible with the new prescriptions, although some features will be unavailable. He decides to wait until the end of the day to try the new software out. When he does so, he notices a layout bug that is obscuring patient information. He captures a screenshot and reports the bug, then rolls back to the previous version.</w:t>
-      </w:r>
-    </w:p>
-    <w:p>
-      <w:pPr>
-        <w:rPr>
-          <w:i/>
-        </w:rPr>
-      </w:pPr>
-      <w:r>
-        <w:rPr>
-          <w:i/>
-        </w:rPr>
-        <w:t>Data Records: Support for new “prescription 2.0” format</w:t>
+        <w:t>Mary, the Camp Beta technical administrator. Mary looks up Joram’s entry record in her database using his intake date and name, finding the record with a matching photo and QR code. She triggers an authentication ceremony with that QR code, and Joram uses his PIN and biometrics to confirm his identity. Mary then prints a new bracelet. On Joram’s next visit to the clinic, Mike associates the previous emergency treatment with Joram in the data store.</w:t>
+      </w:r>
+    </w:p>
+    <w:p>
+      <w:pPr>
+        <w:rPr>
+          <w:i/>
+        </w:rPr>
+      </w:pPr>
+      <w:r>
+        <w:rPr>
+          <w:i/>
+        </w:rPr>
+        <w:t>Data records: Intake record, photos of Joram, intake date, QR code.</w:t>
       </w:r>
     </w:p>
     <w:p>
@@ -1080,35 +1188,25 @@
         <w:pStyle w:val="Heading2"/>
       </w:pPr>
       <w:r>
-        <w:t xml:space="preserve">Stage 12 — Migration </w:t>
-      </w:r>
-    </w:p>
-    <w:p>
-      <w:r>
-        <w:t xml:space="preserve">In anticipation of local regulations, records created in Greece that might contain personally identifiable information are physically stored in Greece. </w:t>
-      </w:r>
-    </w:p>
-    <w:p>
-      <w:r>
-        <w:t xml:space="preserve">As part of his asylum application, Joram works with Jean-Pierre, the French immigration agent, to export a subset of his camp records to a resettlement agency in France. </w:t>
-      </w:r>
-      <w:bookmarkStart w:id="1" w:name="_GoBack"/>
-      <w:bookmarkEnd w:id="1"/>
-      <w:r>
-        <w:t>This includes his aunt’s address and contact information. The information selected by Joram is transferred to a data store in France, retaining its non-repudiable characteristics and its chain of custody.</w:t>
-      </w:r>
-    </w:p>
-    <w:p>
-      <w:pPr>
-        <w:rPr>
-          <w:i/>
-        </w:rPr>
-      </w:pPr>
-      <w:r>
-        <w:rPr>
-          <w:i/>
-        </w:rPr>
-        <w:t xml:space="preserve">Data Records: Aunt’s contact information, welding certificate, entry date, misc. </w:t>
+        <w:t>Stage 14 — Exit</w:t>
+      </w:r>
+    </w:p>
+    <w:p>
+      <w:r>
+        <w:t>After some months, Joram gets a response to his asylum application and is granted a visa to join his aunt in France. Barbra, the UNHCR outtake coordinator at Camp Beta, conducts an exit interview with Joram, double checking his name and photo, and recording his exit, his destination, the bus #, and bus driver. In turn, the driver verifies Joram’s grant of asylum, that his photo matches the record, and checks his possessions for prohibited items. Prior to leaving, camp guard Achilles also verifies Joram’s paperwork is in order. Joram’s exit is recorded in the data store and he is on his way to a new home.</w:t>
+      </w:r>
+    </w:p>
+    <w:p>
+      <w:pPr>
+        <w:rPr>
+          <w:i/>
+        </w:rPr>
+      </w:pPr>
+      <w:r>
+        <w:rPr>
+          <w:i/>
+        </w:rPr>
+        <w:t xml:space="preserve">Data Records: Asylum paperwork, camp record (name, photo), exit interview notes. </w:t>
       </w:r>
     </w:p>
     <w:p>
@@ -1116,25 +1214,38 @@
         <w:pStyle w:val="Heading2"/>
       </w:pPr>
       <w:r>
-        <w:t>Stage 13 — Recovery</w:t>
-      </w:r>
-    </w:p>
-    <w:p>
-      <w:r>
-        <w:t>One day, after several hours welding, Joram realizes his wristband isn’t on his wrist. He searches both his sleeping area and his workplace, to no avail. When he visits Mike for his blood sugar check, Mike recognizes him and uses his authority as a nurse to provide emergency care. He then directs Joram to Mary, the Camp Beta technical administrator. Mary looks up Joram’s entry record in her database using his intake date and name, finding the record with a matching photo and QR code. She triggers an authentication ceremony with that QR code, and Joram uses his PIN and biometrics to confirm his identity. Mary then prints a new bracelet. On Joram’s next visit to the clinic, Mike associates the previous emergency treatment with Joram in the data store.</w:t>
-      </w:r>
-    </w:p>
-    <w:p>
-      <w:pPr>
-        <w:rPr>
-          <w:i/>
-        </w:rPr>
-      </w:pPr>
-      <w:r>
-        <w:rPr>
-          <w:i/>
-        </w:rPr>
-        <w:t>Data records: Intake record, photos of Joram, intake date, QR code.</w:t>
+        <w:t>Stage 15 — Re-engagement</w:t>
+      </w:r>
+    </w:p>
+    <w:p>
+      <w:r>
+        <w:t>Upon</w:t>
+      </w:r>
+      <w:r>
+        <w:t xml:space="preserve"> arrival in France, Joram is reunited with his aunt. A week later, François, a French resettlement case worker with France Terre d'Asile (FTDA), reaches out to Joram to follow up on his progress integrating into French society. Joram is doing fine, but is struggling to find work and wishes his French language skills were better.</w:t>
+      </w:r>
+    </w:p>
+    <w:p>
+      <w:r>
+        <w:t>François arranges an introduction to a local leader of the French IIW (International Institute of Welding) certification agency, Association du Soudage (AFS), and enrolls Joram in a free language class at a nearby community center.</w:t>
+      </w:r>
+    </w:p>
+    <w:p>
+      <w:r>
+        <w:t>Presenting the IIW certification earned in camp Alpha to the local AFS chapter, Joram qualifies for membership in the union and is able to stand for work as a journeyman welder.</w:t>
+      </w:r>
+    </w:p>
+    <w:p>
+      <w:pPr>
+        <w:rPr>
+          <w:i/>
+        </w:rPr>
+      </w:pPr>
+      <w:r>
+        <w:rPr>
+          <w:i/>
+        </w:rPr>
+        <w:t>Data Records: IIW Certification</w:t>
       </w:r>
     </w:p>
     <w:p>
@@ -1142,74 +1253,7 @@
         <w:pStyle w:val="Heading2"/>
       </w:pPr>
       <w:r>
-        <w:t>Stage 14 — Exit</w:t>
-      </w:r>
-    </w:p>
-    <w:p>
-      <w:r>
-        <w:t xml:space="preserve">After some months, Joram gets a response to his asylum application and is granted a visa to join his aunt in France. Barbra, the UNHCR outtake coordinator at Camp Beta, </w:t>
-      </w:r>
-      <w:r>
-        <w:t>conducts an exit interview with Joram, double checking his name and photo, and recording his exit, his destination, the bus #, and bus driver. In turn, the driver verifies Joram’s grant of asylum, that his photo matches the record, and checks his possessions for prohibited items. Prior to leaving, camp guard Achilles also verifies Joram’s paperwork is in order. Joram’s exit is recorded in the data store and he is on his way to a new home.</w:t>
-      </w:r>
-    </w:p>
-    <w:p>
-      <w:pPr>
-        <w:rPr>
-          <w:i/>
-        </w:rPr>
-      </w:pPr>
-      <w:r>
-        <w:rPr>
-          <w:i/>
-        </w:rPr>
-        <w:t xml:space="preserve">Data Records: Asylum paperwork, camp record (name, photo), exit interview notes. </w:t>
-      </w:r>
-    </w:p>
-    <w:p>
-      <w:pPr>
-        <w:pStyle w:val="Heading2"/>
-      </w:pPr>
-      <w:r>
-        <w:t>Stage 15 — Re-engagement</w:t>
-      </w:r>
-    </w:p>
-    <w:p>
-      <w:r>
-        <w:t>Upon</w:t>
-      </w:r>
-      <w:r>
-        <w:t xml:space="preserve"> arrival in France, Joram is reunited with his aunt. A week later, François, a French resettlement case worker with France Terre d'Asile (FTDA), reaches out to Joram to follow up on his progress integrating into French society. Joram is doing fine, but is struggling to find work and wishes his French language skills were better.</w:t>
-      </w:r>
-    </w:p>
-    <w:p>
-      <w:r>
-        <w:t>François arranges an introduction to a local leader of the French IIW (International Institute of Welding) certification agency, Association du Soudage (AFS), and enrolls Joram in a free language class at a nearby community center.</w:t>
-      </w:r>
-    </w:p>
-    <w:p>
-      <w:r>
-        <w:t>Presenting the IIW certification earned in camp Alpha to the local AFS chapter, Joram qualifies for membership in the union and is able to stand for work as a journeyman welder.</w:t>
-      </w:r>
-    </w:p>
-    <w:p>
-      <w:pPr>
-        <w:rPr>
-          <w:i/>
-        </w:rPr>
-      </w:pPr>
-      <w:r>
-        <w:rPr>
-          <w:i/>
-        </w:rPr>
-        <w:t>Data Records: IIW Certification</w:t>
-      </w:r>
-    </w:p>
-    <w:p>
-      <w:pPr>
-        <w:pStyle w:val="Heading2"/>
-      </w:pPr>
-      <w:r>
+        <w:lastRenderedPageBreak/>
         <w:t>Inform</w:t>
       </w:r>
       <w:r>
@@ -1234,11 +1278,10 @@
         <w:rPr>
           <w:noProof/>
         </w:rPr>
-        <w:lastRenderedPageBreak/>
         <mc:AlternateContent>
           <mc:Choice Requires="wps">
             <w:drawing>
-              <wp:anchor distT="0" distB="0" distL="114300" distR="114300" simplePos="0" relativeHeight="251660288" behindDoc="0" locked="0" layoutInCell="1" allowOverlap="1" wp14:anchorId="5E4BEA7B" wp14:editId="7DD7419B">
+              <wp:anchor distT="0" distB="0" distL="114300" distR="114300" simplePos="0" relativeHeight="251660288" behindDoc="0" locked="0" layoutInCell="1" allowOverlap="1" wp14:anchorId="16083AAF" wp14:editId="54BFF95B">
                 <wp:simplePos x="0" y="0"/>
                 <wp:positionH relativeFrom="column">
                   <wp:posOffset>14605</wp:posOffset>
@@ -1311,7 +1354,7 @@
                                 <w:szCs w:val="22"/>
                               </w:rPr>
                               <w:drawing>
-                                <wp:inline distT="0" distB="0" distL="0" distR="0" wp14:anchorId="74B283D5" wp14:editId="7F787E28">
+                                <wp:inline distT="0" distB="0" distL="0" distR="0" wp14:anchorId="05084FBE" wp14:editId="2AE7E592">
                                   <wp:extent cx="5948045" cy="4597400"/>
                                   <wp:effectExtent l="0" t="0" r="0" b="0"/>
                                   <wp:docPr id="10" name="Picture 10" descr="ngagement framework.png"/>
@@ -1422,7 +1465,7 @@
                                     </pic:cNvPicPr>
                                   </pic:nvPicPr>
                                   <pic:blipFill>
-                                    <a:blip r:embed="rId11">
+                                    <a:blip r:embed="rId12">
                                       <a:extLst>
                                         <a:ext uri="{28A0092B-C50C-407E-A947-70E740481C1C}">
                                           <a14:useLocalDpi xmlns:a14="http://schemas.microsoft.com/office/drawing/2010/main" val="0"/>
@@ -1467,6 +1510,7 @@
         <w:br w:type="column"/>
       </w:r>
       <w:r>
+        <w:lastRenderedPageBreak/>
         <w:t xml:space="preserve">This Information Lifecycle Engagement Model is based on the work of Joe Andrieu and Ian Henderson from </w:t>
       </w:r>
       <w:r>
@@ -1503,7 +1547,7 @@
         <mc:AlternateContent>
           <mc:Choice Requires="wps">
             <w:drawing>
-              <wp:anchor distT="0" distB="0" distL="114300" distR="114300" simplePos="0" relativeHeight="251661312" behindDoc="0" locked="0" layoutInCell="1" allowOverlap="1" wp14:editId="1468699D">
+              <wp:anchor distT="0" distB="0" distL="114300" distR="114300" simplePos="0" relativeHeight="251661312" behindDoc="0" locked="0" layoutInCell="1" allowOverlap="1" wp14:anchorId="63CDF139" wp14:editId="6EABF763">
                 <wp:simplePos x="0" y="0"/>
                 <wp:positionH relativeFrom="column">
                   <wp:posOffset>-2540</wp:posOffset>
@@ -1635,7 +1679,7 @@
                             <w:r>
                               <w:t xml:space="preserve">This paper was produced as part of the </w:t>
                             </w:r>
-                            <w:hyperlink r:id="rId12" w:history="1">
+                            <w:hyperlink r:id="rId13" w:history="1">
                               <w:r>
                                 <w:rPr>
                                   <w:rStyle w:val="Hyperlink"/>
@@ -1769,7 +1813,7 @@
                             <w:pPr>
                               <w:ind w:firstLine="720"/>
                             </w:pPr>
-                            <w:hyperlink r:id="rId13" w:history="1">
+                            <w:hyperlink r:id="rId14" w:history="1">
                               <w:r>
                                 <w:rPr>
                                   <w:rStyle w:val="Hyperlink"/>
@@ -1896,7 +1940,7 @@
                       <w:r>
                         <w:t xml:space="preserve">This paper was produced as part of the </w:t>
                       </w:r>
-                      <w:hyperlink r:id="rId14" w:history="1">
+                      <w:hyperlink r:id="rId15" w:history="1">
                         <w:r>
                           <w:rPr>
                             <w:rStyle w:val="Hyperlink"/>
@@ -2030,7 +2074,7 @@
                       <w:pPr>
                         <w:ind w:firstLine="720"/>
                       </w:pPr>
-                      <w:hyperlink r:id="rId15" w:history="1">
+                      <w:hyperlink r:id="rId16" w:history="1">
                         <w:r>
                           <w:rPr>
                             <w:rStyle w:val="Hyperlink"/>
@@ -2109,7 +2153,7 @@
 </file>
 
 <file path=word/endnotes.xml><?xml version="1.0" encoding="utf-8"?>
-<w:endnotes xmlns:wpc="http://schemas.microsoft.com/office/word/2010/wordprocessingCanvas" xmlns:mc="http://schemas.openxmlformats.org/markup-compatibility/2006" xmlns:o="urn:schemas-microsoft-com:office:office" xmlns:r="http://schemas.openxmlformats.org/officeDocument/2006/relationships" xmlns:m="http://schemas.openxmlformats.org/officeDocument/2006/math" xmlns:v="urn:schemas-microsoft-com:vml" xmlns:wp14="http://schemas.microsoft.com/office/word/2010/wordprocessingDrawing" xmlns:wp="http://schemas.openxmlformats.org/drawingml/2006/wordprocessingDrawing" xmlns:w10="urn:schemas-microsoft-com:office:word" xmlns:w="http://schemas.openxmlformats.org/wordprocessingml/2006/main" xmlns:w14="http://schemas.microsoft.com/office/word/2010/wordml" xmlns:w15="http://schemas.microsoft.com/office/word/2012/wordml" xmlns:wpg="http://schemas.microsoft.com/office/word/2010/wordprocessingGroup" xmlns:wpi="http://schemas.microsoft.com/office/word/2010/wordprocessingInk" xmlns:wne="http://schemas.microsoft.com/office/word/2006/wordml" xmlns:wps="http://schemas.microsoft.com/office/word/2010/wordprocessingShape" mc:Ignorable="w14 w15 wp14">
+<w:endnotes xmlns:wpc="http://schemas.microsoft.com/office/word/2010/wordprocessingCanvas" xmlns:mo="http://schemas.microsoft.com/office/mac/office/2008/main" xmlns:mc="http://schemas.openxmlformats.org/markup-compatibility/2006" xmlns:mv="urn:schemas-microsoft-com:mac:vml" xmlns:o="urn:schemas-microsoft-com:office:office" xmlns:r="http://schemas.openxmlformats.org/officeDocument/2006/relationships" xmlns:m="http://schemas.openxmlformats.org/officeDocument/2006/math" xmlns:v="urn:schemas-microsoft-com:vml" xmlns:wp14="http://schemas.microsoft.com/office/word/2010/wordprocessingDrawing" xmlns:wp="http://schemas.openxmlformats.org/drawingml/2006/wordprocessingDrawing" xmlns:w10="urn:schemas-microsoft-com:office:word" xmlns:w="http://schemas.openxmlformats.org/wordprocessingml/2006/main" xmlns:w14="http://schemas.microsoft.com/office/word/2010/wordml" xmlns:w15="http://schemas.microsoft.com/office/word/2012/wordml" xmlns:wpg="http://schemas.microsoft.com/office/word/2010/wordprocessingGroup" xmlns:wpi="http://schemas.microsoft.com/office/word/2010/wordprocessingInk" xmlns:wne="http://schemas.microsoft.com/office/word/2006/wordml" xmlns:wps="http://schemas.microsoft.com/office/word/2010/wordprocessingShape" mc:Ignorable="w14 w15 wp14">
   <w:endnote w:type="separator" w:id="-1">
     <w:p>
       <w:pPr>
@@ -2134,7 +2178,7 @@
 </file>
 
 <file path=word/footer1.xml><?xml version="1.0" encoding="utf-8"?>
-<w:ftr xmlns:wpc="http://schemas.microsoft.com/office/word/2010/wordprocessingCanvas" xmlns:mc="http://schemas.openxmlformats.org/markup-compatibility/2006" xmlns:o="urn:schemas-microsoft-com:office:office" xmlns:r="http://schemas.openxmlformats.org/officeDocument/2006/relationships" xmlns:m="http://schemas.openxmlformats.org/officeDocument/2006/math" xmlns:v="urn:schemas-microsoft-com:vml" xmlns:wp14="http://schemas.microsoft.com/office/word/2010/wordprocessingDrawing" xmlns:wp="http://schemas.openxmlformats.org/drawingml/2006/wordprocessingDrawing" xmlns:w10="urn:schemas-microsoft-com:office:word" xmlns:w="http://schemas.openxmlformats.org/wordprocessingml/2006/main" xmlns:w14="http://schemas.microsoft.com/office/word/2010/wordml" xmlns:w15="http://schemas.microsoft.com/office/word/2012/wordml" xmlns:wpg="http://schemas.microsoft.com/office/word/2010/wordprocessingGroup" xmlns:wpi="http://schemas.microsoft.com/office/word/2010/wordprocessingInk" xmlns:wne="http://schemas.microsoft.com/office/word/2006/wordml" xmlns:wps="http://schemas.microsoft.com/office/word/2010/wordprocessingShape" mc:Ignorable="w14 w15 wp14">
+<w:ftr xmlns:wpc="http://schemas.microsoft.com/office/word/2010/wordprocessingCanvas" xmlns:mo="http://schemas.microsoft.com/office/mac/office/2008/main" xmlns:mc="http://schemas.openxmlformats.org/markup-compatibility/2006" xmlns:mv="urn:schemas-microsoft-com:mac:vml" xmlns:o="urn:schemas-microsoft-com:office:office" xmlns:r="http://schemas.openxmlformats.org/officeDocument/2006/relationships" xmlns:m="http://schemas.openxmlformats.org/officeDocument/2006/math" xmlns:v="urn:schemas-microsoft-com:vml" xmlns:wp14="http://schemas.microsoft.com/office/word/2010/wordprocessingDrawing" xmlns:wp="http://schemas.openxmlformats.org/drawingml/2006/wordprocessingDrawing" xmlns:w10="urn:schemas-microsoft-com:office:word" xmlns:w="http://schemas.openxmlformats.org/wordprocessingml/2006/main" xmlns:w14="http://schemas.microsoft.com/office/word/2010/wordml" xmlns:w15="http://schemas.microsoft.com/office/word/2012/wordml" xmlns:wpg="http://schemas.microsoft.com/office/word/2010/wordprocessingGroup" xmlns:wpi="http://schemas.microsoft.com/office/word/2010/wordprocessingInk" xmlns:wne="http://schemas.microsoft.com/office/word/2006/wordml" xmlns:wps="http://schemas.microsoft.com/office/word/2010/wordprocessingShape" mc:Ignorable="w14 w15 wp14">
   <w:p>
     <w:pPr>
       <w:pStyle w:val="Footer"/>
@@ -2198,7 +2242,7 @@
       <w:rPr>
         <w:noProof/>
       </w:rPr>
-      <w:t>6</w:t>
+      <w:t>1</w:t>
     </w:r>
     <w:r>
       <w:rPr>
@@ -2219,7 +2263,7 @@
 </file>
 
 <file path=word/footnotes.xml><?xml version="1.0" encoding="utf-8"?>
-<w:footnotes xmlns:wpc="http://schemas.microsoft.com/office/word/2010/wordprocessingCanvas" xmlns:mc="http://schemas.openxmlformats.org/markup-compatibility/2006" xmlns:o="urn:schemas-microsoft-com:office:office" xmlns:r="http://schemas.openxmlformats.org/officeDocument/2006/relationships" xmlns:m="http://schemas.openxmlformats.org/officeDocument/2006/math" xmlns:v="urn:schemas-microsoft-com:vml" xmlns:wp14="http://schemas.microsoft.com/office/word/2010/wordprocessingDrawing" xmlns:wp="http://schemas.openxmlformats.org/drawingml/2006/wordprocessingDrawing" xmlns:w10="urn:schemas-microsoft-com:office:word" xmlns:w="http://schemas.openxmlformats.org/wordprocessingml/2006/main" xmlns:w14="http://schemas.microsoft.com/office/word/2010/wordml" xmlns:w15="http://schemas.microsoft.com/office/word/2012/wordml" xmlns:wpg="http://schemas.microsoft.com/office/word/2010/wordprocessingGroup" xmlns:wpi="http://schemas.microsoft.com/office/word/2010/wordprocessingInk" xmlns:wne="http://schemas.microsoft.com/office/word/2006/wordml" xmlns:wps="http://schemas.microsoft.com/office/word/2010/wordprocessingShape" mc:Ignorable="w14 w15 wp14">
+<w:footnotes xmlns:wpc="http://schemas.microsoft.com/office/word/2010/wordprocessingCanvas" xmlns:mo="http://schemas.microsoft.com/office/mac/office/2008/main" xmlns:mc="http://schemas.openxmlformats.org/markup-compatibility/2006" xmlns:mv="urn:schemas-microsoft-com:mac:vml" xmlns:o="urn:schemas-microsoft-com:office:office" xmlns:r="http://schemas.openxmlformats.org/officeDocument/2006/relationships" xmlns:m="http://schemas.openxmlformats.org/officeDocument/2006/math" xmlns:v="urn:schemas-microsoft-com:vml" xmlns:wp14="http://schemas.microsoft.com/office/word/2010/wordprocessingDrawing" xmlns:wp="http://schemas.openxmlformats.org/drawingml/2006/wordprocessingDrawing" xmlns:w10="urn:schemas-microsoft-com:office:word" xmlns:w="http://schemas.openxmlformats.org/wordprocessingml/2006/main" xmlns:w14="http://schemas.microsoft.com/office/word/2010/wordml" xmlns:w15="http://schemas.microsoft.com/office/word/2012/wordml" xmlns:wpg="http://schemas.microsoft.com/office/word/2010/wordprocessingGroup" xmlns:wpi="http://schemas.microsoft.com/office/word/2010/wordprocessingInk" xmlns:wne="http://schemas.microsoft.com/office/word/2006/wordml" xmlns:wps="http://schemas.microsoft.com/office/word/2010/wordprocessingShape" mc:Ignorable="w14 w15 wp14">
   <w:footnote w:type="separator" w:id="-1">
     <w:p>
       <w:pPr>
@@ -2340,8 +2384,8 @@
 </file>
 
 <file path=word/numbering.xml><?xml version="1.0" encoding="utf-8"?>
-<w:numbering xmlns:wpc="http://schemas.microsoft.com/office/word/2010/wordprocessingCanvas" xmlns:mc="http://schemas.openxmlformats.org/markup-compatibility/2006" xmlns:o="urn:schemas-microsoft-com:office:office" xmlns:r="http://schemas.openxmlformats.org/officeDocument/2006/relationships" xmlns:m="http://schemas.openxmlformats.org/officeDocument/2006/math" xmlns:v="urn:schemas-microsoft-com:vml" xmlns:wp14="http://schemas.microsoft.com/office/word/2010/wordprocessingDrawing" xmlns:wp="http://schemas.openxmlformats.org/drawingml/2006/wordprocessingDrawing" xmlns:w10="urn:schemas-microsoft-com:office:word" xmlns:w="http://schemas.openxmlformats.org/wordprocessingml/2006/main" xmlns:w14="http://schemas.microsoft.com/office/word/2010/wordml" xmlns:w15="http://schemas.microsoft.com/office/word/2012/wordml" xmlns:wpg="http://schemas.microsoft.com/office/word/2010/wordprocessingGroup" xmlns:wpi="http://schemas.microsoft.com/office/word/2010/wordprocessingInk" xmlns:wne="http://schemas.microsoft.com/office/word/2006/wordml" xmlns:wps="http://schemas.microsoft.com/office/word/2010/wordprocessingShape" mc:Ignorable="w14 w15 wp14">
-  <w:abstractNum w:abstractNumId="0" w15:restartNumberingAfterBreak="0">
+<w:numbering xmlns:wpc="http://schemas.microsoft.com/office/word/2010/wordprocessingCanvas" xmlns:mo="http://schemas.microsoft.com/office/mac/office/2008/main" xmlns:mc="http://schemas.openxmlformats.org/markup-compatibility/2006" xmlns:mv="urn:schemas-microsoft-com:mac:vml" xmlns:o="urn:schemas-microsoft-com:office:office" xmlns:r="http://schemas.openxmlformats.org/officeDocument/2006/relationships" xmlns:m="http://schemas.openxmlformats.org/officeDocument/2006/math" xmlns:v="urn:schemas-microsoft-com:vml" xmlns:wp14="http://schemas.microsoft.com/office/word/2010/wordprocessingDrawing" xmlns:wp="http://schemas.openxmlformats.org/drawingml/2006/wordprocessingDrawing" xmlns:w10="urn:schemas-microsoft-com:office:word" xmlns:w="http://schemas.openxmlformats.org/wordprocessingml/2006/main" xmlns:w14="http://schemas.microsoft.com/office/word/2010/wordml" xmlns:w15="http://schemas.microsoft.com/office/word/2012/wordml" xmlns:wpg="http://schemas.microsoft.com/office/word/2010/wordprocessingGroup" xmlns:wpi="http://schemas.microsoft.com/office/word/2010/wordprocessingInk" xmlns:wne="http://schemas.microsoft.com/office/word/2006/wordml" xmlns:wps="http://schemas.microsoft.com/office/word/2010/wordprocessingShape" mc:Ignorable="w14 w15 wp14">
+  <w:abstractNum w:abstractNumId="0">
     <w:nsid w:val="65413770"/>
     <w:multiLevelType w:val="multilevel"/>
     <w:tmpl w:val="F2DCAD86"/>
@@ -2478,7 +2522,7 @@
       </w:pPr>
     </w:pPrDefault>
   </w:docDefaults>
-  <w:latentStyles w:defLockedState="0" w:defUIPriority="99" w:defSemiHidden="0" w:defUnhideWhenUsed="0" w:defQFormat="0" w:count="371">
+  <w:latentStyles w:defLockedState="0" w:defUIPriority="99" w:defSemiHidden="0" w:defUnhideWhenUsed="0" w:defQFormat="0" w:count="382">
     <w:lsdException w:name="Normal" w:uiPriority="0" w:qFormat="1"/>
     <w:lsdException w:name="heading 1" w:uiPriority="9" w:qFormat="1"/>
     <w:lsdException w:name="heading 2" w:semiHidden="1" w:uiPriority="9" w:unhideWhenUsed="1" w:qFormat="1"/>
@@ -2584,7 +2628,6 @@
     <w:lsdException w:name="HTML Sample" w:semiHidden="1" w:unhideWhenUsed="1"/>
     <w:lsdException w:name="HTML Typewriter" w:semiHidden="1" w:unhideWhenUsed="1"/>
     <w:lsdException w:name="HTML Variable" w:semiHidden="1" w:unhideWhenUsed="1"/>
-    <w:lsdException w:name="Normal Table" w:semiHidden="1" w:unhideWhenUsed="1"/>
     <w:lsdException w:name="annotation subject" w:semiHidden="1" w:unhideWhenUsed="1"/>
     <w:lsdException w:name="No List" w:semiHidden="1" w:unhideWhenUsed="1"/>
     <w:lsdException w:name="Outline List 1" w:semiHidden="1" w:unhideWhenUsed="1"/>
@@ -2630,11 +2673,9 @@
     <w:lsdException w:name="Table Subtle 1" w:semiHidden="1" w:unhideWhenUsed="1"/>
     <w:lsdException w:name="Table Subtle 2" w:semiHidden="1" w:unhideWhenUsed="1"/>
     <w:lsdException w:name="Table Web 1" w:semiHidden="1" w:unhideWhenUsed="1"/>
-    <w:lsdException w:name="Table Web 2" w:semiHidden="1" w:unhideWhenUsed="1"/>
     <w:lsdException w:name="Table Web 3" w:semiHidden="1" w:unhideWhenUsed="1"/>
     <w:lsdException w:name="Balloon Text" w:semiHidden="1" w:unhideWhenUsed="1"/>
     <w:lsdException w:name="Table Grid" w:uiPriority="39"/>
-    <w:lsdException w:name="Table Theme" w:semiHidden="1" w:unhideWhenUsed="1"/>
     <w:lsdException w:name="Placeholder Text" w:semiHidden="1"/>
     <w:lsdException w:name="No Spacing" w:uiPriority="1" w:qFormat="1"/>
     <w:lsdException w:name="Light Shading" w:uiPriority="60"/>
@@ -2850,6 +2891,8 @@
     <w:lsdException w:name="List Table 5 Dark Accent 6" w:uiPriority="50"/>
     <w:lsdException w:name="List Table 6 Colorful Accent 6" w:uiPriority="51"/>
     <w:lsdException w:name="List Table 7 Colorful Accent 6" w:uiPriority="52"/>
+    <w:lsdException w:name="Mention" w:semiHidden="1" w:unhideWhenUsed="1"/>
+    <w:lsdException w:name="Smart Hyperlink" w:semiHidden="1" w:unhideWhenUsed="1"/>
   </w:latentStyles>
   <w:style w:type="paragraph" w:default="1" w:styleId="Normal">
     <w:name w:val="Normal"/>

</xml_diff>